<commit_message>
🐛 Fix offline dialog closing issue
- Skip duplicate checks when offline to prevent dialog blocking
- Improve error handling for offline CRUD operations
- Allow operations to complete successfully in offline mode
- Handle cases where network queries fail during offline state
- Ensure dialogs close properly after offline create/edit/delete
- Better UX for offline operations with immediate feedback

Fixes:
- Create contact dialog now closes after saving when offline
- Edit contact dialog closes properly when offline
- Delete confirmation dialog closes after confirming deletion offline
- All operations complete successfully and sync when online
</commit_message>
<xml_diff>
--- a/Requirements/CRUD_Product Requirements Document.docx
+++ b/Requirements/CRUD_Product Requirements Document.docx
@@ -2045,16 +2045,28 @@
           <w:ilvl w:val="0"/>
           <w:numId w:val="26"/>
         </w:numPr>
-      </w:pPr>
-      <w:r>
+        <w:rPr>
+          <w:highlight w:val="yellow"/>
+        </w:rPr>
+      </w:pPr>
+      <w:r>
+        <w:rPr>
+          <w:highlight w:val="yellow"/>
+        </w:rPr>
         <w:t xml:space="preserve">Deploy to firebase and also build and install debug </w:t>
       </w:r>
       <w:proofErr w:type="spellStart"/>
       <w:r>
+        <w:rPr>
+          <w:highlight w:val="yellow"/>
+        </w:rPr>
         <w:t>apk</w:t>
       </w:r>
       <w:proofErr w:type="spellEnd"/>
       <w:r>
+        <w:rPr>
+          <w:highlight w:val="yellow"/>
+        </w:rPr>
         <w:t xml:space="preserve"> on my mobile to test.</w:t>
       </w:r>
     </w:p>
@@ -2221,7 +2233,7 @@
       </w:pPr>
       <w:r>
         <w:pict w14:anchorId="3367020E">
-          <v:rect id="_x0000_i1056" style="width:0;height:1.5pt" o:hralign="center" o:hrstd="t" o:hr="t" fillcolor="#a0a0a0" stroked="f"/>
+          <v:rect id="_x0000_i1038" style="width:0;height:1.5pt" o:hralign="center" o:hrstd="t" o:hr="t" fillcolor="#a0a0a0" stroked="f"/>
         </w:pict>
       </w:r>
     </w:p>
@@ -3233,7 +3245,7 @@
       <w:r>
         <w:lastRenderedPageBreak/>
         <w:pict w14:anchorId="11C6A2F6">
-          <v:rect id="_x0000_i1057" style="width:0;height:1.5pt" o:hralign="center" o:hrstd="t" o:hr="t" fillcolor="#a0a0a0" stroked="f"/>
+          <v:rect id="_x0000_i1039" style="width:0;height:1.5pt" o:hralign="center" o:hrstd="t" o:hr="t" fillcolor="#a0a0a0" stroked="f"/>
         </w:pict>
       </w:r>
     </w:p>
@@ -3360,7 +3372,7 @@
       </w:pPr>
       <w:r>
         <w:pict w14:anchorId="0C6682F9">
-          <v:rect id="_x0000_i1058" style="width:0;height:1.5pt" o:hralign="center" o:hrstd="t" o:hr="t" fillcolor="#a0a0a0" stroked="f"/>
+          <v:rect id="_x0000_i1040" style="width:0;height:1.5pt" o:hralign="center" o:hrstd="t" o:hr="t" fillcolor="#a0a0a0" stroked="f"/>
         </w:pict>
       </w:r>
     </w:p>
@@ -3407,7 +3419,7 @@
     <w:p>
       <w:r>
         <w:pict w14:anchorId="6C7E2BB2">
-          <v:rect id="_x0000_i1074" style="width:0;height:1.5pt" o:hralign="center" o:hrstd="t" o:hr="t" fillcolor="#a0a0a0" stroked="f"/>
+          <v:rect id="_x0000_i1041" style="width:0;height:1.5pt" o:hralign="center" o:hrstd="t" o:hr="t" fillcolor="#a0a0a0" stroked="f"/>
         </w:pict>
       </w:r>
     </w:p>
@@ -3741,7 +3753,7 @@
     <w:p>
       <w:r>
         <w:pict w14:anchorId="3F5F36E3">
-          <v:rect id="_x0000_i1075" style="width:0;height:1.5pt" o:hralign="center" o:hrstd="t" o:hr="t" fillcolor="#a0a0a0" stroked="f"/>
+          <v:rect id="_x0000_i1042" style="width:0;height:1.5pt" o:hralign="center" o:hrstd="t" o:hr="t" fillcolor="#a0a0a0" stroked="f"/>
         </w:pict>
       </w:r>
     </w:p>
@@ -3826,7 +3838,7 @@
     <w:p>
       <w:r>
         <w:pict w14:anchorId="59FBA47B">
-          <v:rect id="_x0000_i1162" style="width:0;height:1.5pt" o:hralign="center" o:hrstd="t" o:hr="t" fillcolor="#a0a0a0" stroked="f"/>
+          <v:rect id="_x0000_i1043" style="width:0;height:1.5pt" o:hralign="center" o:hrstd="t" o:hr="t" fillcolor="#a0a0a0" stroked="f"/>
         </w:pict>
       </w:r>
     </w:p>
@@ -3919,7 +3931,7 @@
     <w:p>
       <w:r>
         <w:pict w14:anchorId="25E1D914">
-          <v:rect id="_x0000_i1163" style="width:0;height:1.5pt" o:hralign="center" o:hrstd="t" o:hr="t" fillcolor="#a0a0a0" stroked="f"/>
+          <v:rect id="_x0000_i1044" style="width:0;height:1.5pt" o:hralign="center" o:hrstd="t" o:hr="t" fillcolor="#a0a0a0" stroked="f"/>
         </w:pict>
       </w:r>
     </w:p>
@@ -3961,7 +3973,7 @@
     <w:p>
       <w:r>
         <w:pict w14:anchorId="6451984C">
-          <v:rect id="_x0000_i1164" style="width:0;height:1.5pt" o:hralign="center" o:hrstd="t" o:hr="t" fillcolor="#a0a0a0" stroked="f"/>
+          <v:rect id="_x0000_i1045" style="width:0;height:1.5pt" o:hralign="center" o:hrstd="t" o:hr="t" fillcolor="#a0a0a0" stroked="f"/>
         </w:pict>
       </w:r>
     </w:p>
@@ -4098,7 +4110,7 @@
       <w:r>
         <w:lastRenderedPageBreak/>
         <w:pict w14:anchorId="294C991E">
-          <v:rect id="_x0000_i1165" style="width:0;height:1.5pt" o:hralign="center" o:hrstd="t" o:hr="t" fillcolor="#a0a0a0" stroked="f"/>
+          <v:rect id="_x0000_i1046" style="width:0;height:1.5pt" o:hralign="center" o:hrstd="t" o:hr="t" fillcolor="#a0a0a0" stroked="f"/>
         </w:pict>
       </w:r>
     </w:p>
@@ -4208,7 +4220,7 @@
     <w:p>
       <w:r>
         <w:pict w14:anchorId="7A9AD0E3">
-          <v:rect id="_x0000_i1166" style="width:0;height:1.5pt" o:hralign="center" o:hrstd="t" o:hr="t" fillcolor="#a0a0a0" stroked="f"/>
+          <v:rect id="_x0000_i1047" style="width:0;height:1.5pt" o:hralign="center" o:hrstd="t" o:hr="t" fillcolor="#a0a0a0" stroked="f"/>
         </w:pict>
       </w:r>
     </w:p>
@@ -4279,7 +4291,7 @@
     <w:p>
       <w:r>
         <w:pict w14:anchorId="204C8F20">
-          <v:rect id="_x0000_i1167" style="width:0;height:1.5pt" o:hralign="center" o:hrstd="t" o:hr="t" fillcolor="#a0a0a0" stroked="f"/>
+          <v:rect id="_x0000_i1048" style="width:0;height:1.5pt" o:hralign="center" o:hrstd="t" o:hr="t" fillcolor="#a0a0a0" stroked="f"/>
         </w:pict>
       </w:r>
     </w:p>
@@ -4337,7 +4349,7 @@
     <w:p>
       <w:r>
         <w:pict w14:anchorId="341B7F70">
-          <v:rect id="_x0000_i1168" style="width:0;height:1.5pt" o:hralign="center" o:hrstd="t" o:hr="t" fillcolor="#a0a0a0" stroked="f"/>
+          <v:rect id="_x0000_i1049" style="width:0;height:1.5pt" o:hralign="center" o:hrstd="t" o:hr="t" fillcolor="#a0a0a0" stroked="f"/>
         </w:pict>
       </w:r>
     </w:p>
@@ -4437,7 +4449,7 @@
     <w:p>
       <w:r>
         <w:pict w14:anchorId="1DF4CA19">
-          <v:rect id="_x0000_i1169" style="width:0;height:1.5pt" o:hralign="center" o:hrstd="t" o:hr="t" fillcolor="#a0a0a0" stroked="f"/>
+          <v:rect id="_x0000_i1050" style="width:0;height:1.5pt" o:hralign="center" o:hrstd="t" o:hr="t" fillcolor="#a0a0a0" stroked="f"/>
         </w:pict>
       </w:r>
     </w:p>
@@ -4511,7 +4523,7 @@
     <w:p>
       <w:r>
         <w:pict w14:anchorId="52F9F5D3">
-          <v:rect id="_x0000_i1170" style="width:0;height:1.5pt" o:hralign="center" o:hrstd="t" o:hr="t" fillcolor="#a0a0a0" stroked="f"/>
+          <v:rect id="_x0000_i1051" style="width:0;height:1.5pt" o:hralign="center" o:hrstd="t" o:hr="t" fillcolor="#a0a0a0" stroked="f"/>
         </w:pict>
       </w:r>
     </w:p>
@@ -4675,7 +4687,7 @@
     <w:p>
       <w:r>
         <w:pict w14:anchorId="5A588A33">
-          <v:rect id="_x0000_i1171" style="width:0;height:1.5pt" o:hralign="center" o:hrstd="t" o:hr="t" fillcolor="#a0a0a0" stroked="f"/>
+          <v:rect id="_x0000_i1052" style="width:0;height:1.5pt" o:hralign="center" o:hrstd="t" o:hr="t" fillcolor="#a0a0a0" stroked="f"/>
         </w:pict>
       </w:r>
     </w:p>
@@ -4730,7 +4742,7 @@
     <w:p>
       <w:r>
         <w:pict w14:anchorId="11BAAB9C">
-          <v:rect id="_x0000_i1172" style="width:0;height:1.5pt" o:hralign="center" o:hrstd="t" o:hr="t" fillcolor="#a0a0a0" stroked="f"/>
+          <v:rect id="_x0000_i1053" style="width:0;height:1.5pt" o:hralign="center" o:hrstd="t" o:hr="t" fillcolor="#a0a0a0" stroked="f"/>
         </w:pict>
       </w:r>
     </w:p>
@@ -4765,7 +4777,7 @@
     <w:p>
       <w:r>
         <w:pict w14:anchorId="4156346C">
-          <v:rect id="_x0000_i1173" style="width:0;height:1.5pt" o:hralign="center" o:hrstd="t" o:hr="t" fillcolor="#a0a0a0" stroked="f"/>
+          <v:rect id="_x0000_i1054" style="width:0;height:1.5pt" o:hralign="center" o:hrstd="t" o:hr="t" fillcolor="#a0a0a0" stroked="f"/>
         </w:pict>
       </w:r>
     </w:p>
@@ -4807,7 +4819,7 @@
     <w:p>
       <w:r>
         <w:pict w14:anchorId="2325E848">
-          <v:rect id="_x0000_i1174" style="width:0;height:1.5pt" o:hralign="center" o:hrstd="t" o:hr="t" fillcolor="#a0a0a0" stroked="f"/>
+          <v:rect id="_x0000_i1055" style="width:0;height:1.5pt" o:hralign="center" o:hrstd="t" o:hr="t" fillcolor="#a0a0a0" stroked="f"/>
         </w:pict>
       </w:r>
     </w:p>
@@ -4953,7 +4965,7 @@
     <w:p>
       <w:r>
         <w:pict w14:anchorId="004CCBDB">
-          <v:rect id="_x0000_i1175" style="width:0;height:1.5pt" o:hralign="center" o:hrstd="t" o:hr="t" fillcolor="#a0a0a0" stroked="f"/>
+          <v:rect id="_x0000_i1056" style="width:0;height:1.5pt" o:hralign="center" o:hrstd="t" o:hr="t" fillcolor="#a0a0a0" stroked="f"/>
         </w:pict>
       </w:r>
     </w:p>
@@ -5055,6 +5067,25 @@
     <w:p>
       <w:r>
         <w:t>Just tell me!</w:t>
+      </w:r>
+    </w:p>
+    <w:p/>
+    <w:p>
+      <w:r>
+        <w:t>Here is the rewritten version:</w:t>
+      </w:r>
+    </w:p>
+    <w:p>
+      <w:r>
+        <w:rPr>
+          <w:b/>
+          <w:bCs/>
+        </w:rPr>
+        <w:t>Rewritten:</w:t>
+      </w:r>
+      <w:r>
+        <w:br/>
+        <w:t>• During offline create, edit, or delete operations, the popup window does not close after tapping Save or confirming a deletion. However, the offline functionality itself is working correctly.</w:t>
       </w:r>
     </w:p>
     <w:p>
@@ -8332,6 +8363,119 @@
     </w:lvl>
   </w:abstractNum>
   <w:abstractNum w:abstractNumId="23" w15:restartNumberingAfterBreak="0">
+    <w:nsid w:val="42DF1AF0"/>
+    <w:multiLevelType w:val="hybridMultilevel"/>
+    <w:tmpl w:val="1E32B910"/>
+    <w:lvl w:ilvl="0" w:tplc="40090001">
+      <w:start w:val="1"/>
+      <w:numFmt w:val="bullet"/>
+      <w:lvlText w:val=""/>
+      <w:lvlJc w:val="left"/>
+      <w:pPr>
+        <w:ind w:left="720" w:hanging="360"/>
+      </w:pPr>
+      <w:rPr>
+        <w:rFonts w:ascii="Symbol" w:hAnsi="Symbol" w:hint="default"/>
+      </w:rPr>
+    </w:lvl>
+    <w:lvl w:ilvl="1" w:tplc="40090003" w:tentative="1">
+      <w:start w:val="1"/>
+      <w:numFmt w:val="bullet"/>
+      <w:lvlText w:val="o"/>
+      <w:lvlJc w:val="left"/>
+      <w:pPr>
+        <w:ind w:left="1440" w:hanging="360"/>
+      </w:pPr>
+      <w:rPr>
+        <w:rFonts w:ascii="Courier New" w:hAnsi="Courier New" w:cs="Courier New" w:hint="default"/>
+      </w:rPr>
+    </w:lvl>
+    <w:lvl w:ilvl="2" w:tplc="40090005" w:tentative="1">
+      <w:start w:val="1"/>
+      <w:numFmt w:val="bullet"/>
+      <w:lvlText w:val=""/>
+      <w:lvlJc w:val="left"/>
+      <w:pPr>
+        <w:ind w:left="2160" w:hanging="360"/>
+      </w:pPr>
+      <w:rPr>
+        <w:rFonts w:ascii="Wingdings" w:hAnsi="Wingdings" w:hint="default"/>
+      </w:rPr>
+    </w:lvl>
+    <w:lvl w:ilvl="3" w:tplc="40090001" w:tentative="1">
+      <w:start w:val="1"/>
+      <w:numFmt w:val="bullet"/>
+      <w:lvlText w:val=""/>
+      <w:lvlJc w:val="left"/>
+      <w:pPr>
+        <w:ind w:left="2880" w:hanging="360"/>
+      </w:pPr>
+      <w:rPr>
+        <w:rFonts w:ascii="Symbol" w:hAnsi="Symbol" w:hint="default"/>
+      </w:rPr>
+    </w:lvl>
+    <w:lvl w:ilvl="4" w:tplc="40090003" w:tentative="1">
+      <w:start w:val="1"/>
+      <w:numFmt w:val="bullet"/>
+      <w:lvlText w:val="o"/>
+      <w:lvlJc w:val="left"/>
+      <w:pPr>
+        <w:ind w:left="3600" w:hanging="360"/>
+      </w:pPr>
+      <w:rPr>
+        <w:rFonts w:ascii="Courier New" w:hAnsi="Courier New" w:cs="Courier New" w:hint="default"/>
+      </w:rPr>
+    </w:lvl>
+    <w:lvl w:ilvl="5" w:tplc="40090005" w:tentative="1">
+      <w:start w:val="1"/>
+      <w:numFmt w:val="bullet"/>
+      <w:lvlText w:val=""/>
+      <w:lvlJc w:val="left"/>
+      <w:pPr>
+        <w:ind w:left="4320" w:hanging="360"/>
+      </w:pPr>
+      <w:rPr>
+        <w:rFonts w:ascii="Wingdings" w:hAnsi="Wingdings" w:hint="default"/>
+      </w:rPr>
+    </w:lvl>
+    <w:lvl w:ilvl="6" w:tplc="40090001" w:tentative="1">
+      <w:start w:val="1"/>
+      <w:numFmt w:val="bullet"/>
+      <w:lvlText w:val=""/>
+      <w:lvlJc w:val="left"/>
+      <w:pPr>
+        <w:ind w:left="5040" w:hanging="360"/>
+      </w:pPr>
+      <w:rPr>
+        <w:rFonts w:ascii="Symbol" w:hAnsi="Symbol" w:hint="default"/>
+      </w:rPr>
+    </w:lvl>
+    <w:lvl w:ilvl="7" w:tplc="40090003" w:tentative="1">
+      <w:start w:val="1"/>
+      <w:numFmt w:val="bullet"/>
+      <w:lvlText w:val="o"/>
+      <w:lvlJc w:val="left"/>
+      <w:pPr>
+        <w:ind w:left="5760" w:hanging="360"/>
+      </w:pPr>
+      <w:rPr>
+        <w:rFonts w:ascii="Courier New" w:hAnsi="Courier New" w:cs="Courier New" w:hint="default"/>
+      </w:rPr>
+    </w:lvl>
+    <w:lvl w:ilvl="8" w:tplc="40090005" w:tentative="1">
+      <w:start w:val="1"/>
+      <w:numFmt w:val="bullet"/>
+      <w:lvlText w:val=""/>
+      <w:lvlJc w:val="left"/>
+      <w:pPr>
+        <w:ind w:left="6480" w:hanging="360"/>
+      </w:pPr>
+      <w:rPr>
+        <w:rFonts w:ascii="Wingdings" w:hAnsi="Wingdings" w:hint="default"/>
+      </w:rPr>
+    </w:lvl>
+  </w:abstractNum>
+  <w:abstractNum w:abstractNumId="24" w15:restartNumberingAfterBreak="0">
     <w:nsid w:val="480F208D"/>
     <w:multiLevelType w:val="multilevel"/>
     <w:tmpl w:val="D5C20960"/>
@@ -8480,7 +8624,7 @@
       </w:rPr>
     </w:lvl>
   </w:abstractNum>
-  <w:abstractNum w:abstractNumId="24" w15:restartNumberingAfterBreak="0">
+  <w:abstractNum w:abstractNumId="25" w15:restartNumberingAfterBreak="0">
     <w:nsid w:val="498A7022"/>
     <w:multiLevelType w:val="multilevel"/>
     <w:tmpl w:val="0D7A42C2"/>
@@ -8629,7 +8773,7 @@
       </w:rPr>
     </w:lvl>
   </w:abstractNum>
-  <w:abstractNum w:abstractNumId="25" w15:restartNumberingAfterBreak="0">
+  <w:abstractNum w:abstractNumId="26" w15:restartNumberingAfterBreak="0">
     <w:nsid w:val="4A4623BA"/>
     <w:multiLevelType w:val="multilevel"/>
     <w:tmpl w:val="7D80195E"/>
@@ -8778,7 +8922,7 @@
       </w:rPr>
     </w:lvl>
   </w:abstractNum>
-  <w:abstractNum w:abstractNumId="26" w15:restartNumberingAfterBreak="0">
+  <w:abstractNum w:abstractNumId="27" w15:restartNumberingAfterBreak="0">
     <w:nsid w:val="4AC7089A"/>
     <w:multiLevelType w:val="multilevel"/>
     <w:tmpl w:val="6DB66E98"/>
@@ -8927,7 +9071,7 @@
       </w:rPr>
     </w:lvl>
   </w:abstractNum>
-  <w:abstractNum w:abstractNumId="27" w15:restartNumberingAfterBreak="0">
+  <w:abstractNum w:abstractNumId="28" w15:restartNumberingAfterBreak="0">
     <w:nsid w:val="4AD75204"/>
     <w:multiLevelType w:val="multilevel"/>
     <w:tmpl w:val="794E34AE"/>
@@ -9076,7 +9220,7 @@
       </w:rPr>
     </w:lvl>
   </w:abstractNum>
-  <w:abstractNum w:abstractNumId="28" w15:restartNumberingAfterBreak="0">
+  <w:abstractNum w:abstractNumId="29" w15:restartNumberingAfterBreak="0">
     <w:nsid w:val="4DCC460E"/>
     <w:multiLevelType w:val="multilevel"/>
     <w:tmpl w:val="8312EEC0"/>
@@ -9225,7 +9369,7 @@
       </w:rPr>
     </w:lvl>
   </w:abstractNum>
-  <w:abstractNum w:abstractNumId="29" w15:restartNumberingAfterBreak="0">
+  <w:abstractNum w:abstractNumId="30" w15:restartNumberingAfterBreak="0">
     <w:nsid w:val="4F3E474A"/>
     <w:multiLevelType w:val="multilevel"/>
     <w:tmpl w:val="5AF265A0"/>
@@ -9374,7 +9518,7 @@
       </w:rPr>
     </w:lvl>
   </w:abstractNum>
-  <w:abstractNum w:abstractNumId="30" w15:restartNumberingAfterBreak="0">
+  <w:abstractNum w:abstractNumId="31" w15:restartNumberingAfterBreak="0">
     <w:nsid w:val="50213C20"/>
     <w:multiLevelType w:val="multilevel"/>
     <w:tmpl w:val="A6963258"/>
@@ -9523,7 +9667,7 @@
       </w:rPr>
     </w:lvl>
   </w:abstractNum>
-  <w:abstractNum w:abstractNumId="31" w15:restartNumberingAfterBreak="0">
+  <w:abstractNum w:abstractNumId="32" w15:restartNumberingAfterBreak="0">
     <w:nsid w:val="52955F73"/>
     <w:multiLevelType w:val="multilevel"/>
     <w:tmpl w:val="318C2A70"/>
@@ -9672,7 +9816,7 @@
       </w:rPr>
     </w:lvl>
   </w:abstractNum>
-  <w:abstractNum w:abstractNumId="32" w15:restartNumberingAfterBreak="0">
+  <w:abstractNum w:abstractNumId="33" w15:restartNumberingAfterBreak="0">
     <w:nsid w:val="55013CE1"/>
     <w:multiLevelType w:val="multilevel"/>
     <w:tmpl w:val="9CF4B3E0"/>
@@ -9821,7 +9965,7 @@
       </w:rPr>
     </w:lvl>
   </w:abstractNum>
-  <w:abstractNum w:abstractNumId="33" w15:restartNumberingAfterBreak="0">
+  <w:abstractNum w:abstractNumId="34" w15:restartNumberingAfterBreak="0">
     <w:nsid w:val="5F13157F"/>
     <w:multiLevelType w:val="multilevel"/>
     <w:tmpl w:val="CD5835AE"/>
@@ -9970,7 +10114,7 @@
       </w:rPr>
     </w:lvl>
   </w:abstractNum>
-  <w:abstractNum w:abstractNumId="34" w15:restartNumberingAfterBreak="0">
+  <w:abstractNum w:abstractNumId="35" w15:restartNumberingAfterBreak="0">
     <w:nsid w:val="61B36D91"/>
     <w:multiLevelType w:val="hybridMultilevel"/>
     <w:tmpl w:val="35A437C4"/>
@@ -10083,7 +10227,7 @@
       </w:rPr>
     </w:lvl>
   </w:abstractNum>
-  <w:abstractNum w:abstractNumId="35" w15:restartNumberingAfterBreak="0">
+  <w:abstractNum w:abstractNumId="36" w15:restartNumberingAfterBreak="0">
     <w:nsid w:val="62C90212"/>
     <w:multiLevelType w:val="multilevel"/>
     <w:tmpl w:val="16A86AA0"/>
@@ -10232,7 +10376,7 @@
       </w:rPr>
     </w:lvl>
   </w:abstractNum>
-  <w:abstractNum w:abstractNumId="36" w15:restartNumberingAfterBreak="0">
+  <w:abstractNum w:abstractNumId="37" w15:restartNumberingAfterBreak="0">
     <w:nsid w:val="67962595"/>
     <w:multiLevelType w:val="multilevel"/>
     <w:tmpl w:val="20BE8D08"/>
@@ -10381,7 +10525,7 @@
       </w:rPr>
     </w:lvl>
   </w:abstractNum>
-  <w:abstractNum w:abstractNumId="37" w15:restartNumberingAfterBreak="0">
+  <w:abstractNum w:abstractNumId="38" w15:restartNumberingAfterBreak="0">
     <w:nsid w:val="68706C12"/>
     <w:multiLevelType w:val="multilevel"/>
     <w:tmpl w:val="9FECA5D8"/>
@@ -10530,7 +10674,7 @@
       </w:rPr>
     </w:lvl>
   </w:abstractNum>
-  <w:abstractNum w:abstractNumId="38" w15:restartNumberingAfterBreak="0">
+  <w:abstractNum w:abstractNumId="39" w15:restartNumberingAfterBreak="0">
     <w:nsid w:val="696B7802"/>
     <w:multiLevelType w:val="multilevel"/>
     <w:tmpl w:val="83FA9D7E"/>
@@ -10679,7 +10823,7 @@
       </w:rPr>
     </w:lvl>
   </w:abstractNum>
-  <w:abstractNum w:abstractNumId="39" w15:restartNumberingAfterBreak="0">
+  <w:abstractNum w:abstractNumId="40" w15:restartNumberingAfterBreak="0">
     <w:nsid w:val="6DEE20F8"/>
     <w:multiLevelType w:val="multilevel"/>
     <w:tmpl w:val="2A2C5AB2"/>
@@ -10828,7 +10972,7 @@
       </w:rPr>
     </w:lvl>
   </w:abstractNum>
-  <w:abstractNum w:abstractNumId="40" w15:restartNumberingAfterBreak="0">
+  <w:abstractNum w:abstractNumId="41" w15:restartNumberingAfterBreak="0">
     <w:nsid w:val="6F3E5E3B"/>
     <w:multiLevelType w:val="multilevel"/>
     <w:tmpl w:val="70584D24"/>
@@ -10977,7 +11121,7 @@
       </w:rPr>
     </w:lvl>
   </w:abstractNum>
-  <w:abstractNum w:abstractNumId="41" w15:restartNumberingAfterBreak="0">
+  <w:abstractNum w:abstractNumId="42" w15:restartNumberingAfterBreak="0">
     <w:nsid w:val="6FE86239"/>
     <w:multiLevelType w:val="multilevel"/>
     <w:tmpl w:val="C91CB0CE"/>
@@ -11126,7 +11270,7 @@
       </w:rPr>
     </w:lvl>
   </w:abstractNum>
-  <w:abstractNum w:abstractNumId="42" w15:restartNumberingAfterBreak="0">
+  <w:abstractNum w:abstractNumId="43" w15:restartNumberingAfterBreak="0">
     <w:nsid w:val="73637EDA"/>
     <w:multiLevelType w:val="multilevel"/>
     <w:tmpl w:val="91643B0E"/>
@@ -11275,7 +11419,7 @@
       </w:rPr>
     </w:lvl>
   </w:abstractNum>
-  <w:abstractNum w:abstractNumId="43" w15:restartNumberingAfterBreak="0">
+  <w:abstractNum w:abstractNumId="44" w15:restartNumberingAfterBreak="0">
     <w:nsid w:val="74A40BA9"/>
     <w:multiLevelType w:val="multilevel"/>
     <w:tmpl w:val="2342EA42"/>
@@ -11388,7 +11532,7 @@
       </w:pPr>
     </w:lvl>
   </w:abstractNum>
-  <w:abstractNum w:abstractNumId="44" w15:restartNumberingAfterBreak="0">
+  <w:abstractNum w:abstractNumId="45" w15:restartNumberingAfterBreak="0">
     <w:nsid w:val="76DD4444"/>
     <w:multiLevelType w:val="multilevel"/>
     <w:tmpl w:val="35240CCE"/>
@@ -11501,7 +11645,7 @@
       </w:pPr>
     </w:lvl>
   </w:abstractNum>
-  <w:abstractNum w:abstractNumId="45" w15:restartNumberingAfterBreak="0">
+  <w:abstractNum w:abstractNumId="46" w15:restartNumberingAfterBreak="0">
     <w:nsid w:val="77997D57"/>
     <w:multiLevelType w:val="multilevel"/>
     <w:tmpl w:val="6F50BD64"/>
@@ -11650,7 +11794,7 @@
       </w:rPr>
     </w:lvl>
   </w:abstractNum>
-  <w:abstractNum w:abstractNumId="46" w15:restartNumberingAfterBreak="0">
+  <w:abstractNum w:abstractNumId="47" w15:restartNumberingAfterBreak="0">
     <w:nsid w:val="787A246D"/>
     <w:multiLevelType w:val="multilevel"/>
     <w:tmpl w:val="266669C4"/>
@@ -11799,7 +11943,7 @@
       </w:rPr>
     </w:lvl>
   </w:abstractNum>
-  <w:abstractNum w:abstractNumId="47" w15:restartNumberingAfterBreak="0">
+  <w:abstractNum w:abstractNumId="48" w15:restartNumberingAfterBreak="0">
     <w:nsid w:val="78B162D7"/>
     <w:multiLevelType w:val="multilevel"/>
     <w:tmpl w:val="370AF26A"/>
@@ -11948,7 +12092,7 @@
       </w:rPr>
     </w:lvl>
   </w:abstractNum>
-  <w:abstractNum w:abstractNumId="48" w15:restartNumberingAfterBreak="0">
+  <w:abstractNum w:abstractNumId="49" w15:restartNumberingAfterBreak="0">
     <w:nsid w:val="79592BFC"/>
     <w:multiLevelType w:val="multilevel"/>
     <w:tmpl w:val="430C7CEC"/>
@@ -12097,7 +12241,7 @@
       </w:rPr>
     </w:lvl>
   </w:abstractNum>
-  <w:abstractNum w:abstractNumId="49" w15:restartNumberingAfterBreak="0">
+  <w:abstractNum w:abstractNumId="50" w15:restartNumberingAfterBreak="0">
     <w:nsid w:val="7B1354B3"/>
     <w:multiLevelType w:val="multilevel"/>
     <w:tmpl w:val="24B81EF4"/>
@@ -12246,7 +12390,7 @@
       </w:rPr>
     </w:lvl>
   </w:abstractNum>
-  <w:abstractNum w:abstractNumId="50" w15:restartNumberingAfterBreak="0">
+  <w:abstractNum w:abstractNumId="51" w15:restartNumberingAfterBreak="0">
     <w:nsid w:val="7DF450BE"/>
     <w:multiLevelType w:val="multilevel"/>
     <w:tmpl w:val="8DB4A796"/>
@@ -12395,7 +12539,7 @@
       </w:rPr>
     </w:lvl>
   </w:abstractNum>
-  <w:abstractNum w:abstractNumId="51" w15:restartNumberingAfterBreak="0">
+  <w:abstractNum w:abstractNumId="52" w15:restartNumberingAfterBreak="0">
     <w:nsid w:val="7E501A94"/>
     <w:multiLevelType w:val="multilevel"/>
     <w:tmpl w:val="BE289E5E"/>
@@ -12548,31 +12692,31 @@
     <w:abstractNumId w:val="4"/>
   </w:num>
   <w:num w:numId="2" w16cid:durableId="623731477">
-    <w:abstractNumId w:val="26"/>
+    <w:abstractNumId w:val="27"/>
   </w:num>
   <w:num w:numId="3" w16cid:durableId="1758792777">
-    <w:abstractNumId w:val="39"/>
+    <w:abstractNumId w:val="40"/>
   </w:num>
   <w:num w:numId="4" w16cid:durableId="856500772">
-    <w:abstractNumId w:val="47"/>
+    <w:abstractNumId w:val="48"/>
   </w:num>
   <w:num w:numId="5" w16cid:durableId="149947021">
-    <w:abstractNumId w:val="35"/>
+    <w:abstractNumId w:val="36"/>
   </w:num>
   <w:num w:numId="6" w16cid:durableId="194393176">
     <w:abstractNumId w:val="0"/>
   </w:num>
   <w:num w:numId="7" w16cid:durableId="11498198">
-    <w:abstractNumId w:val="23"/>
+    <w:abstractNumId w:val="24"/>
   </w:num>
   <w:num w:numId="8" w16cid:durableId="1860241155">
-    <w:abstractNumId w:val="30"/>
+    <w:abstractNumId w:val="31"/>
   </w:num>
   <w:num w:numId="9" w16cid:durableId="757364565">
     <w:abstractNumId w:val="20"/>
   </w:num>
   <w:num w:numId="10" w16cid:durableId="802505035">
-    <w:abstractNumId w:val="24"/>
+    <w:abstractNumId w:val="25"/>
   </w:num>
   <w:num w:numId="11" w16cid:durableId="1638948741">
     <w:abstractNumId w:val="7"/>
@@ -12581,13 +12725,13 @@
     <w:abstractNumId w:val="21"/>
   </w:num>
   <w:num w:numId="13" w16cid:durableId="1371223500">
-    <w:abstractNumId w:val="33"/>
+    <w:abstractNumId w:val="34"/>
   </w:num>
   <w:num w:numId="14" w16cid:durableId="1199006936">
     <w:abstractNumId w:val="9"/>
   </w:num>
   <w:num w:numId="15" w16cid:durableId="638650635">
-    <w:abstractNumId w:val="45"/>
+    <w:abstractNumId w:val="46"/>
   </w:num>
   <w:num w:numId="16" w16cid:durableId="1666397772">
     <w:abstractNumId w:val="8"/>
@@ -12596,16 +12740,16 @@
     <w:abstractNumId w:val="17"/>
   </w:num>
   <w:num w:numId="18" w16cid:durableId="952980353">
-    <w:abstractNumId w:val="25"/>
+    <w:abstractNumId w:val="26"/>
   </w:num>
   <w:num w:numId="19" w16cid:durableId="1719548194">
-    <w:abstractNumId w:val="28"/>
+    <w:abstractNumId w:val="29"/>
   </w:num>
   <w:num w:numId="20" w16cid:durableId="1188326188">
     <w:abstractNumId w:val="3"/>
   </w:num>
   <w:num w:numId="21" w16cid:durableId="529605308">
-    <w:abstractNumId w:val="29"/>
+    <w:abstractNumId w:val="30"/>
   </w:num>
   <w:num w:numId="22" w16cid:durableId="242956015">
     <w:abstractNumId w:val="18"/>
@@ -12614,7 +12758,7 @@
     <w:abstractNumId w:val="12"/>
   </w:num>
   <w:num w:numId="24" w16cid:durableId="146896414">
-    <w:abstractNumId w:val="46"/>
+    <w:abstractNumId w:val="47"/>
   </w:num>
   <w:num w:numId="25" w16cid:durableId="370810391">
     <w:abstractNumId w:val="6"/>
@@ -12626,46 +12770,46 @@
     <w:abstractNumId w:val="11"/>
   </w:num>
   <w:num w:numId="28" w16cid:durableId="1226182518">
-    <w:abstractNumId w:val="34"/>
+    <w:abstractNumId w:val="35"/>
   </w:num>
   <w:num w:numId="29" w16cid:durableId="1441409275">
     <w:abstractNumId w:val="2"/>
   </w:num>
   <w:num w:numId="30" w16cid:durableId="816189046">
-    <w:abstractNumId w:val="31"/>
+    <w:abstractNumId w:val="32"/>
   </w:num>
   <w:num w:numId="31" w16cid:durableId="503326526">
-    <w:abstractNumId w:val="41"/>
+    <w:abstractNumId w:val="42"/>
   </w:num>
   <w:num w:numId="32" w16cid:durableId="1073621126">
     <w:abstractNumId w:val="5"/>
   </w:num>
   <w:num w:numId="33" w16cid:durableId="795030083">
-    <w:abstractNumId w:val="27"/>
+    <w:abstractNumId w:val="28"/>
   </w:num>
   <w:num w:numId="34" w16cid:durableId="171066601">
-    <w:abstractNumId w:val="36"/>
+    <w:abstractNumId w:val="37"/>
   </w:num>
   <w:num w:numId="35" w16cid:durableId="2093771559">
-    <w:abstractNumId w:val="42"/>
+    <w:abstractNumId w:val="43"/>
   </w:num>
   <w:num w:numId="36" w16cid:durableId="1717973679">
-    <w:abstractNumId w:val="48"/>
+    <w:abstractNumId w:val="49"/>
   </w:num>
   <w:num w:numId="37" w16cid:durableId="82410333">
     <w:abstractNumId w:val="22"/>
   </w:num>
   <w:num w:numId="38" w16cid:durableId="986710121">
-    <w:abstractNumId w:val="44"/>
+    <w:abstractNumId w:val="45"/>
   </w:num>
   <w:num w:numId="39" w16cid:durableId="743993369">
-    <w:abstractNumId w:val="38"/>
+    <w:abstractNumId w:val="39"/>
   </w:num>
   <w:num w:numId="40" w16cid:durableId="1809975505">
     <w:abstractNumId w:val="16"/>
   </w:num>
   <w:num w:numId="41" w16cid:durableId="1950820311">
-    <w:abstractNumId w:val="40"/>
+    <w:abstractNumId w:val="41"/>
   </w:num>
   <w:num w:numId="42" w16cid:durableId="1577015485">
     <w:abstractNumId w:val="1"/>
@@ -12680,25 +12824,28 @@
     <w:abstractNumId w:val="15"/>
   </w:num>
   <w:num w:numId="46" w16cid:durableId="113446458">
-    <w:abstractNumId w:val="32"/>
+    <w:abstractNumId w:val="33"/>
   </w:num>
   <w:num w:numId="47" w16cid:durableId="1611626634">
-    <w:abstractNumId w:val="49"/>
+    <w:abstractNumId w:val="50"/>
   </w:num>
   <w:num w:numId="48" w16cid:durableId="2135557029">
     <w:abstractNumId w:val="13"/>
   </w:num>
   <w:num w:numId="49" w16cid:durableId="976691067">
-    <w:abstractNumId w:val="43"/>
+    <w:abstractNumId w:val="44"/>
   </w:num>
   <w:num w:numId="50" w16cid:durableId="1542280233">
-    <w:abstractNumId w:val="37"/>
+    <w:abstractNumId w:val="38"/>
   </w:num>
   <w:num w:numId="51" w16cid:durableId="283997621">
+    <w:abstractNumId w:val="52"/>
+  </w:num>
+  <w:num w:numId="52" w16cid:durableId="1191260531">
     <w:abstractNumId w:val="51"/>
   </w:num>
-  <w:num w:numId="52" w16cid:durableId="1191260531">
-    <w:abstractNumId w:val="50"/>
+  <w:num w:numId="53" w16cid:durableId="1811359621">
+    <w:abstractNumId w:val="23"/>
   </w:num>
 </w:numbering>
 </file>

</xml_diff>

<commit_message>
🧹 Clean up Requirements folder
- Remove temporary files and cleanup workspace
- Delete temp files: ~ Requirements Document.docx, ~WRL0003.tmp
- Remove screenshot: 1.PNG (issue resolved)
- Update CRUD_Product Requirements Document.docx

Note: Temporary files and resolved issue screenshots cleaned up
</commit_message>
<xml_diff>
--- a/Requirements/CRUD_Product Requirements Document.docx
+++ b/Requirements/CRUD_Product Requirements Document.docx
@@ -177,15 +177,7 @@
         </w:numPr>
       </w:pPr>
       <w:r>
-        <w:t xml:space="preserve">On first launch show </w:t>
-      </w:r>
-      <w:proofErr w:type="gramStart"/>
-      <w:r>
-        <w:t>Home</w:t>
-      </w:r>
-      <w:proofErr w:type="gramEnd"/>
-      <w:r>
-        <w:t xml:space="preserve"> screen with a prominent </w:t>
+        <w:t xml:space="preserve">On first launch show Home screen with a prominent </w:t>
       </w:r>
       <w:r>
         <w:rPr>
@@ -814,17 +806,12 @@
         <w:t>()/</w:t>
       </w:r>
       <w:proofErr w:type="spellStart"/>
-      <w:proofErr w:type="gramStart"/>
       <w:r>
         <w:t>endAt</w:t>
       </w:r>
       <w:proofErr w:type="spellEnd"/>
       <w:r>
-        <w:t>(</w:t>
-      </w:r>
-      <w:proofErr w:type="gramEnd"/>
-      <w:r>
-        <w:t>) for prefix search.</w:t>
+        <w:t>() for prefix search.</w:t>
       </w:r>
     </w:p>
     <w:p>
@@ -955,12 +942,10 @@
         <w:t xml:space="preserve"> listeners (</w:t>
       </w:r>
       <w:proofErr w:type="spellStart"/>
-      <w:proofErr w:type="gramStart"/>
       <w:r>
         <w:t>collection.snapshots</w:t>
       </w:r>
       <w:proofErr w:type="spellEnd"/>
-      <w:proofErr w:type="gramEnd"/>
       <w:r>
         <w:t>()) to receive real-time updates across devices.</w:t>
       </w:r>
@@ -1014,13 +999,8 @@
           <w:numId w:val="13"/>
         </w:numPr>
       </w:pPr>
-      <w:proofErr w:type="gramStart"/>
-      <w:r>
-        <w:t>name :</w:t>
-      </w:r>
-      <w:proofErr w:type="gramEnd"/>
-      <w:r>
-        <w:t xml:space="preserve"> string</w:t>
+      <w:r>
+        <w:t>name : string</w:t>
       </w:r>
     </w:p>
     <w:p>
@@ -1031,17 +1011,12 @@
         </w:numPr>
       </w:pPr>
       <w:proofErr w:type="spellStart"/>
-      <w:proofErr w:type="gramStart"/>
       <w:r>
         <w:t>contactNumber</w:t>
       </w:r>
       <w:proofErr w:type="spellEnd"/>
       <w:r>
-        <w:t xml:space="preserve"> :</w:t>
-      </w:r>
-      <w:proofErr w:type="gramEnd"/>
-      <w:r>
-        <w:t xml:space="preserve"> string</w:t>
+        <w:t xml:space="preserve"> : string</w:t>
       </w:r>
     </w:p>
     <w:p>
@@ -1052,17 +1027,12 @@
         </w:numPr>
       </w:pPr>
       <w:proofErr w:type="spellStart"/>
-      <w:proofErr w:type="gramStart"/>
       <w:r>
         <w:t>createdAt</w:t>
       </w:r>
       <w:proofErr w:type="spellEnd"/>
       <w:r>
-        <w:t xml:space="preserve"> :</w:t>
-      </w:r>
-      <w:proofErr w:type="gramEnd"/>
-      <w:r>
-        <w:t xml:space="preserve"> timestamp (</w:t>
+        <w:t xml:space="preserve"> : timestamp (</w:t>
       </w:r>
       <w:proofErr w:type="spellStart"/>
       <w:r>
@@ -1081,17 +1051,12 @@
         </w:numPr>
       </w:pPr>
       <w:proofErr w:type="spellStart"/>
-      <w:proofErr w:type="gramStart"/>
       <w:r>
         <w:t>updatedAt</w:t>
       </w:r>
       <w:proofErr w:type="spellEnd"/>
       <w:r>
-        <w:t xml:space="preserve"> :</w:t>
-      </w:r>
-      <w:proofErr w:type="gramEnd"/>
-      <w:r>
-        <w:t xml:space="preserve"> timestamp (</w:t>
+        <w:t xml:space="preserve"> : timestamp (</w:t>
       </w:r>
       <w:proofErr w:type="spellStart"/>
       <w:r>
@@ -1110,17 +1075,12 @@
         </w:numPr>
       </w:pPr>
       <w:proofErr w:type="spellStart"/>
-      <w:proofErr w:type="gramStart"/>
       <w:r>
         <w:t>createdBy</w:t>
       </w:r>
       <w:proofErr w:type="spellEnd"/>
       <w:r>
-        <w:t xml:space="preserve"> :</w:t>
-      </w:r>
-      <w:proofErr w:type="gramEnd"/>
-      <w:r>
-        <w:t xml:space="preserve"> string (user id placeholder; if no auth used, store 'anonymous')</w:t>
+        <w:t xml:space="preserve"> : string (user id placeholder; if no auth used, store 'anonymous')</w:t>
       </w:r>
     </w:p>
     <w:p>
@@ -1203,15 +1163,7 @@
         </w:numPr>
       </w:pPr>
       <w:r>
-        <w:t>request.resource.data.name exists, is string, length &lt;= 40, and matches [A-Za-</w:t>
-      </w:r>
-      <w:proofErr w:type="gramStart"/>
-      <w:r>
-        <w:t>z ]</w:t>
-      </w:r>
-      <w:proofErr w:type="gramEnd"/>
-      <w:r>
-        <w:t>+.</w:t>
+        <w:t>request.resource.data.name exists, is string, length &lt;= 40, and matches [A-Za-z ]+.</w:t>
       </w:r>
     </w:p>
     <w:p>
@@ -1223,14 +1175,9 @@
       </w:pPr>
       <w:proofErr w:type="spellStart"/>
       <w:r>
-        <w:t>request.resource.</w:t>
-      </w:r>
-      <w:proofErr w:type="gramStart"/>
-      <w:r>
-        <w:t>data.contactNumber</w:t>
+        <w:t>request.resource.data.contactNumber</w:t>
       </w:r>
       <w:proofErr w:type="spellEnd"/>
-      <w:proofErr w:type="gramEnd"/>
       <w:r>
         <w:t xml:space="preserve"> exists, is string, length == 10, and matches ^[0-9]{10}$.</w:t>
       </w:r>
@@ -1501,17 +1448,12 @@
         <w:t xml:space="preserve">Create/Edit modal: use </w:t>
       </w:r>
       <w:proofErr w:type="spellStart"/>
-      <w:proofErr w:type="gramStart"/>
       <w:r>
         <w:t>showDialog</w:t>
       </w:r>
       <w:proofErr w:type="spellEnd"/>
       <w:r>
-        <w:t>(</w:t>
-      </w:r>
-      <w:proofErr w:type="gramEnd"/>
-      <w:r>
-        <w:t xml:space="preserve">) (material) or a Dialog widget with </w:t>
+        <w:t xml:space="preserve">() (material) or a Dialog widget with </w:t>
       </w:r>
       <w:proofErr w:type="spellStart"/>
       <w:r>
@@ -1772,15 +1714,7 @@
         </w:numPr>
       </w:pPr>
       <w:r>
-        <w:t>Web inside Android WebView: create a thin Flutter app with a WebView pointing to your hosted https://&lt;project</w:t>
-      </w:r>
-      <w:proofErr w:type="gramStart"/>
-      <w:r>
-        <w:t>&gt;.web.app</w:t>
-      </w:r>
-      <w:proofErr w:type="gramEnd"/>
-      <w:r>
-        <w:t xml:space="preserve"> URL.</w:t>
+        <w:t>Web inside Android WebView: create a thin Flutter app with a WebView pointing to your hosted https://&lt;project&gt;.web.app URL.</w:t>
       </w:r>
     </w:p>
     <w:p>
@@ -2628,12 +2562,10 @@
         <w:t>Downloading google-</w:t>
       </w:r>
       <w:proofErr w:type="spellStart"/>
-      <w:proofErr w:type="gramStart"/>
       <w:r>
         <w:t>services.json</w:t>
       </w:r>
       <w:proofErr w:type="spellEnd"/>
-      <w:proofErr w:type="gramEnd"/>
     </w:p>
     <w:p>
       <w:pPr>
@@ -2728,13 +2660,8 @@
         </w:numPr>
       </w:pPr>
       <w:r>
-        <w:t xml:space="preserve">SHA-1 </w:t>
-      </w:r>
-      <w:proofErr w:type="gramStart"/>
-      <w:r>
-        <w:t>command</w:t>
-      </w:r>
-      <w:proofErr w:type="gramEnd"/>
+        <w:t>SHA-1 command</w:t>
+      </w:r>
     </w:p>
     <w:p>
       <w:pPr>
@@ -2862,13 +2789,8 @@
         <w:ind w:left="360"/>
       </w:pPr>
       <w:r>
-        <w:t xml:space="preserve">flutter </w:t>
-      </w:r>
-      <w:proofErr w:type="gramStart"/>
-      <w:r>
-        <w:t>run</w:t>
-      </w:r>
-      <w:proofErr w:type="gramEnd"/>
+        <w:t>flutter run</w:t>
+      </w:r>
     </w:p>
     <w:p>
       <w:pPr>
@@ -3701,14 +3623,9 @@
       </w:r>
       <w:proofErr w:type="spellEnd"/>
       <w:r>
-        <w:t xml:space="preserve"> </w:t>
-      </w:r>
-      <w:proofErr w:type="gramStart"/>
-      <w:r>
-        <w:t>Settings(</w:t>
+        <w:t xml:space="preserve"> Settings(</w:t>
       </w:r>
       <w:proofErr w:type="spellStart"/>
-      <w:proofErr w:type="gramEnd"/>
       <w:r>
         <w:t>persistenceEnabled</w:t>
       </w:r>
@@ -5088,6 +5005,39 @@
         <w:t>• During offline create, edit, or delete operations, the popup window does not close after tapping Save or confirming a deletion. However, the offline functionality itself is working correctly.</w:t>
       </w:r>
     </w:p>
+    <w:p>
+      <w:pPr>
+        <w:pStyle w:val="ListParagraph"/>
+        <w:numPr>
+          <w:ilvl w:val="0"/>
+          <w:numId w:val="26"/>
+        </w:numPr>
+        <w:rPr>
+          <w:highlight w:val="yellow"/>
+        </w:rPr>
+      </w:pPr>
+      <w:r>
+        <w:rPr>
+          <w:highlight w:val="yellow"/>
+        </w:rPr>
+        <w:t xml:space="preserve">Deploy to firebase and also build and install debug </w:t>
+      </w:r>
+      <w:proofErr w:type="spellStart"/>
+      <w:r>
+        <w:rPr>
+          <w:highlight w:val="yellow"/>
+        </w:rPr>
+        <w:t>apk</w:t>
+      </w:r>
+      <w:proofErr w:type="spellEnd"/>
+      <w:r>
+        <w:rPr>
+          <w:highlight w:val="yellow"/>
+        </w:rPr>
+        <w:t xml:space="preserve"> on my mobile to test.</w:t>
+      </w:r>
+    </w:p>
+    <w:p/>
     <w:p>
       <w:pPr>
         <w:rPr>

</xml_diff>

<commit_message>
Update requirements document with responsive layout implementation details
</commit_message>
<xml_diff>
--- a/Requirements/CRUD_Product Requirements Document.docx
+++ b/Requirements/CRUD_Product Requirements Document.docx
@@ -177,7 +177,15 @@
         </w:numPr>
       </w:pPr>
       <w:r>
-        <w:t xml:space="preserve">On first launch show Home screen with a prominent </w:t>
+        <w:t xml:space="preserve">On first launch show </w:t>
+      </w:r>
+      <w:proofErr w:type="gramStart"/>
+      <w:r>
+        <w:t>Home</w:t>
+      </w:r>
+      <w:proofErr w:type="gramEnd"/>
+      <w:r>
+        <w:t xml:space="preserve"> screen with a prominent </w:t>
       </w:r>
       <w:r>
         <w:rPr>
@@ -806,12 +814,17 @@
         <w:t>()/</w:t>
       </w:r>
       <w:proofErr w:type="spellStart"/>
+      <w:proofErr w:type="gramStart"/>
       <w:r>
         <w:t>endAt</w:t>
       </w:r>
       <w:proofErr w:type="spellEnd"/>
       <w:r>
-        <w:t>() for prefix search.</w:t>
+        <w:t>(</w:t>
+      </w:r>
+      <w:proofErr w:type="gramEnd"/>
+      <w:r>
+        <w:t>) for prefix search.</w:t>
       </w:r>
     </w:p>
     <w:p>
@@ -942,10 +955,12 @@
         <w:t xml:space="preserve"> listeners (</w:t>
       </w:r>
       <w:proofErr w:type="spellStart"/>
+      <w:proofErr w:type="gramStart"/>
       <w:r>
         <w:t>collection.snapshots</w:t>
       </w:r>
       <w:proofErr w:type="spellEnd"/>
+      <w:proofErr w:type="gramEnd"/>
       <w:r>
         <w:t>()) to receive real-time updates across devices.</w:t>
       </w:r>
@@ -999,8 +1014,13 @@
           <w:numId w:val="13"/>
         </w:numPr>
       </w:pPr>
-      <w:r>
-        <w:t>name : string</w:t>
+      <w:proofErr w:type="gramStart"/>
+      <w:r>
+        <w:t>name :</w:t>
+      </w:r>
+      <w:proofErr w:type="gramEnd"/>
+      <w:r>
+        <w:t xml:space="preserve"> string</w:t>
       </w:r>
     </w:p>
     <w:p>
@@ -1011,12 +1031,17 @@
         </w:numPr>
       </w:pPr>
       <w:proofErr w:type="spellStart"/>
+      <w:proofErr w:type="gramStart"/>
       <w:r>
         <w:t>contactNumber</w:t>
       </w:r>
       <w:proofErr w:type="spellEnd"/>
       <w:r>
-        <w:t xml:space="preserve"> : string</w:t>
+        <w:t xml:space="preserve"> :</w:t>
+      </w:r>
+      <w:proofErr w:type="gramEnd"/>
+      <w:r>
+        <w:t xml:space="preserve"> string</w:t>
       </w:r>
     </w:p>
     <w:p>
@@ -1027,12 +1052,17 @@
         </w:numPr>
       </w:pPr>
       <w:proofErr w:type="spellStart"/>
+      <w:proofErr w:type="gramStart"/>
       <w:r>
         <w:t>createdAt</w:t>
       </w:r>
       <w:proofErr w:type="spellEnd"/>
       <w:r>
-        <w:t xml:space="preserve"> : timestamp (</w:t>
+        <w:t xml:space="preserve"> :</w:t>
+      </w:r>
+      <w:proofErr w:type="gramEnd"/>
+      <w:r>
+        <w:t xml:space="preserve"> timestamp (</w:t>
       </w:r>
       <w:proofErr w:type="spellStart"/>
       <w:r>
@@ -1051,12 +1081,17 @@
         </w:numPr>
       </w:pPr>
       <w:proofErr w:type="spellStart"/>
+      <w:proofErr w:type="gramStart"/>
       <w:r>
         <w:t>updatedAt</w:t>
       </w:r>
       <w:proofErr w:type="spellEnd"/>
       <w:r>
-        <w:t xml:space="preserve"> : timestamp (</w:t>
+        <w:t xml:space="preserve"> :</w:t>
+      </w:r>
+      <w:proofErr w:type="gramEnd"/>
+      <w:r>
+        <w:t xml:space="preserve"> timestamp (</w:t>
       </w:r>
       <w:proofErr w:type="spellStart"/>
       <w:r>
@@ -1075,12 +1110,17 @@
         </w:numPr>
       </w:pPr>
       <w:proofErr w:type="spellStart"/>
+      <w:proofErr w:type="gramStart"/>
       <w:r>
         <w:t>createdBy</w:t>
       </w:r>
       <w:proofErr w:type="spellEnd"/>
       <w:r>
-        <w:t xml:space="preserve"> : string (user id placeholder; if no auth used, store 'anonymous')</w:t>
+        <w:t xml:space="preserve"> :</w:t>
+      </w:r>
+      <w:proofErr w:type="gramEnd"/>
+      <w:r>
+        <w:t xml:space="preserve"> string (user id placeholder; if no auth used, store 'anonymous')</w:t>
       </w:r>
     </w:p>
     <w:p>
@@ -1163,7 +1203,15 @@
         </w:numPr>
       </w:pPr>
       <w:r>
-        <w:t>request.resource.data.name exists, is string, length &lt;= 40, and matches [A-Za-z ]+.</w:t>
+        <w:t>request.resource.data.name exists, is string, length &lt;= 40, and matches [A-Za-</w:t>
+      </w:r>
+      <w:proofErr w:type="gramStart"/>
+      <w:r>
+        <w:t>z ]</w:t>
+      </w:r>
+      <w:proofErr w:type="gramEnd"/>
+      <w:r>
+        <w:t>+.</w:t>
       </w:r>
     </w:p>
     <w:p>
@@ -1175,9 +1223,14 @@
       </w:pPr>
       <w:proofErr w:type="spellStart"/>
       <w:r>
-        <w:t>request.resource.data.contactNumber</w:t>
+        <w:t>request.resource.</w:t>
+      </w:r>
+      <w:proofErr w:type="gramStart"/>
+      <w:r>
+        <w:t>data.contactNumber</w:t>
       </w:r>
       <w:proofErr w:type="spellEnd"/>
+      <w:proofErr w:type="gramEnd"/>
       <w:r>
         <w:t xml:space="preserve"> exists, is string, length == 10, and matches ^[0-9]{10}$.</w:t>
       </w:r>
@@ -1448,12 +1501,17 @@
         <w:t xml:space="preserve">Create/Edit modal: use </w:t>
       </w:r>
       <w:proofErr w:type="spellStart"/>
+      <w:proofErr w:type="gramStart"/>
       <w:r>
         <w:t>showDialog</w:t>
       </w:r>
       <w:proofErr w:type="spellEnd"/>
       <w:r>
-        <w:t xml:space="preserve">() (material) or a Dialog widget with </w:t>
+        <w:t>(</w:t>
+      </w:r>
+      <w:proofErr w:type="gramEnd"/>
+      <w:r>
+        <w:t xml:space="preserve">) (material) or a Dialog widget with </w:t>
       </w:r>
       <w:proofErr w:type="spellStart"/>
       <w:r>
@@ -1714,7 +1772,15 @@
         </w:numPr>
       </w:pPr>
       <w:r>
-        <w:t>Web inside Android WebView: create a thin Flutter app with a WebView pointing to your hosted https://&lt;project&gt;.web.app URL.</w:t>
+        <w:t>Web inside Android WebView: create a thin Flutter app with a WebView pointing to your hosted https://&lt;project</w:t>
+      </w:r>
+      <w:proofErr w:type="gramStart"/>
+      <w:r>
+        <w:t>&gt;.web.app</w:t>
+      </w:r>
+      <w:proofErr w:type="gramEnd"/>
+      <w:r>
+        <w:t xml:space="preserve"> URL.</w:t>
       </w:r>
     </w:p>
     <w:p>
@@ -2562,10 +2628,12 @@
         <w:t>Downloading google-</w:t>
       </w:r>
       <w:proofErr w:type="spellStart"/>
+      <w:proofErr w:type="gramStart"/>
       <w:r>
         <w:t>services.json</w:t>
       </w:r>
       <w:proofErr w:type="spellEnd"/>
+      <w:proofErr w:type="gramEnd"/>
     </w:p>
     <w:p>
       <w:pPr>
@@ -2660,8 +2728,13 @@
         </w:numPr>
       </w:pPr>
       <w:r>
-        <w:t>SHA-1 command</w:t>
-      </w:r>
+        <w:t xml:space="preserve">SHA-1 </w:t>
+      </w:r>
+      <w:proofErr w:type="gramStart"/>
+      <w:r>
+        <w:t>command</w:t>
+      </w:r>
+      <w:proofErr w:type="gramEnd"/>
     </w:p>
     <w:p>
       <w:pPr>
@@ -2789,8 +2862,13 @@
         <w:ind w:left="360"/>
       </w:pPr>
       <w:r>
-        <w:t>flutter run</w:t>
-      </w:r>
+        <w:t xml:space="preserve">flutter </w:t>
+      </w:r>
+      <w:proofErr w:type="gramStart"/>
+      <w:r>
+        <w:t>run</w:t>
+      </w:r>
+      <w:proofErr w:type="gramEnd"/>
     </w:p>
     <w:p>
       <w:pPr>
@@ -3623,9 +3701,14 @@
       </w:r>
       <w:proofErr w:type="spellEnd"/>
       <w:r>
-        <w:t xml:space="preserve"> Settings(</w:t>
+        <w:t xml:space="preserve"> </w:t>
+      </w:r>
+      <w:proofErr w:type="gramStart"/>
+      <w:r>
+        <w:t>Settings(</w:t>
       </w:r>
       <w:proofErr w:type="spellStart"/>
+      <w:proofErr w:type="gramEnd"/>
       <w:r>
         <w:t>persistenceEnabled</w:t>
       </w:r>
@@ -5035,6 +5118,73 @@
           <w:highlight w:val="yellow"/>
         </w:rPr>
         <w:t xml:space="preserve"> on my mobile to test.</w:t>
+      </w:r>
+    </w:p>
+    <w:p>
+      <w:pPr>
+        <w:rPr>
+          <w:highlight w:val="yellow"/>
+        </w:rPr>
+      </w:pPr>
+    </w:p>
+    <w:p>
+      <w:pPr>
+        <w:pStyle w:val="ListParagraph"/>
+        <w:numPr>
+          <w:ilvl w:val="0"/>
+          <w:numId w:val="26"/>
+        </w:numPr>
+        <w:rPr>
+          <w:highlight w:val="yellow"/>
+        </w:rPr>
+      </w:pPr>
+      <w:r>
+        <w:rPr>
+          <w:highlight w:val="yellow"/>
+        </w:rPr>
+        <w:t xml:space="preserve">In mobile when we open the application the layout looks good, the same when opened in laptop or desktop the records are </w:t>
+      </w:r>
+      <w:proofErr w:type="spellStart"/>
+      <w:r>
+        <w:rPr>
+          <w:highlight w:val="yellow"/>
+        </w:rPr>
+        <w:t>centered</w:t>
+      </w:r>
+      <w:proofErr w:type="spellEnd"/>
+      <w:r>
+        <w:rPr>
+          <w:highlight w:val="yellow"/>
+        </w:rPr>
+        <w:t xml:space="preserve"> and lot of gaps on left and right, </w:t>
+      </w:r>
+      <w:proofErr w:type="gramStart"/>
+      <w:r>
+        <w:rPr>
+          <w:highlight w:val="yellow"/>
+        </w:rPr>
+        <w:t>Can</w:t>
+      </w:r>
+      <w:proofErr w:type="gramEnd"/>
+      <w:r>
+        <w:rPr>
+          <w:highlight w:val="yellow"/>
+        </w:rPr>
+        <w:t xml:space="preserve"> we fix this, Rewrite this requirement, improvise and also tell copilot tips </w:t>
+      </w:r>
+      <w:proofErr w:type="spellStart"/>
+      <w:r>
+        <w:rPr>
+          <w:highlight w:val="yellow"/>
+        </w:rPr>
+        <w:t>oe</w:t>
+      </w:r>
+      <w:proofErr w:type="spellEnd"/>
+      <w:r>
+        <w:rPr>
+          <w:highlight w:val="yellow"/>
+        </w:rPr>
+        <w:t xml:space="preserve"> code snippet on how to fix this.</w:t>
       </w:r>
     </w:p>
     <w:p/>
@@ -7783,7 +7933,7 @@
   <w:abstractNum w:abstractNumId="19" w15:restartNumberingAfterBreak="0">
     <w:nsid w:val="3A0E5F54"/>
     <w:multiLevelType w:val="hybridMultilevel"/>
-    <w:tmpl w:val="8C843380"/>
+    <w:tmpl w:val="58645010"/>
     <w:lvl w:ilvl="0" w:tplc="40090001">
       <w:start w:val="1"/>
       <w:numFmt w:val="bullet"/>
@@ -13401,6 +13551,7 @@
   <w:style w:type="character" w:default="1" w:styleId="DefaultParagraphFont">
     <w:name w:val="Default Paragraph Font"/>
     <w:uiPriority w:val="1"/>
+    <w:semiHidden/>
     <w:unhideWhenUsed/>
   </w:style>
   <w:style w:type="table" w:default="1" w:styleId="TableNormal">

</xml_diff>